<commit_message>
Modifying MusicWidget Added Time Tracking Feature FrontEnd/BackEnd
</commit_message>
<xml_diff>
--- a/public/CurriculumVitae-DavidOshidero.docx
+++ b/public/CurriculumVitae-DavidOshidero.docx
@@ -18,13 +18,13 @@
         <w:tblLook w:val="04A0" w:firstRow="1" w:lastRow="0" w:firstColumn="1" w:lastColumn="0" w:noHBand="0" w:noVBand="1"/>
       </w:tblPr>
       <w:tblGrid>
-        <w:gridCol w:w="4650"/>
-        <w:gridCol w:w="5936"/>
+        <w:gridCol w:w="6663"/>
+        <w:gridCol w:w="3923"/>
       </w:tblGrid>
       <w:tr>
         <w:tc>
           <w:tcPr>
-            <w:tcW w:w="4650" w:type="dxa"/>
+            <w:tcW w:w="6663" w:type="dxa"/>
           </w:tcPr>
           <w:p>
             <w:pPr>
@@ -34,8 +34,8 @@
                 <w:rFonts w:asciiTheme="minorHAnsi" w:hAnsiTheme="minorHAnsi" w:cstheme="minorBidi"/>
                 <w:b/>
                 <w:bCs/>
-                <w:sz w:val="40"/>
-                <w:szCs w:val="40"/>
+                <w:sz w:val="36"/>
+                <w:szCs w:val="36"/>
               </w:rPr>
             </w:pPr>
             <w:r>
@@ -43,33 +43,30 @@
                 <w:rFonts w:asciiTheme="minorHAnsi" w:hAnsiTheme="minorHAnsi" w:cstheme="minorBidi"/>
                 <w:b/>
                 <w:bCs/>
-                <w:sz w:val="40"/>
-                <w:szCs w:val="40"/>
+                <w:sz w:val="36"/>
+                <w:szCs w:val="36"/>
               </w:rPr>
-              <w:t xml:space="preserve">David Oshidero </w:t>
+              <w:t>David Oshidero</w:t>
             </w:r>
-          </w:p>
-          <w:p>
-            <w:pPr>
-              <w:pStyle w:val="NormalWeb"/>
-              <w:spacing w:before="0" w:beforeAutospacing="0" w:after="0" w:afterAutospacing="0"/>
-              <w:rPr>
-                <w:rFonts w:asciiTheme="minorHAnsi" w:hAnsiTheme="minorHAnsi" w:cstheme="minorBidi"/>
-                <w:b/>
-                <w:bCs/>
-                <w:sz w:val="40"/>
-                <w:szCs w:val="40"/>
-              </w:rPr>
-            </w:pPr>
             <w:r>
               <w:rPr>
                 <w:rFonts w:asciiTheme="minorHAnsi" w:hAnsiTheme="minorHAnsi" w:cstheme="minorBidi"/>
                 <w:b/>
                 <w:bCs/>
-                <w:sz w:val="40"/>
-                <w:szCs w:val="40"/>
+                <w:sz w:val="36"/>
+                <w:szCs w:val="36"/>
               </w:rPr>
-              <w:t xml:space="preserve">MEng </w:t>
+              <w:t>,</w:t>
+            </w:r>
+            <w:r>
+              <w:rPr>
+                <w:rFonts w:asciiTheme="minorHAnsi" w:hAnsiTheme="minorHAnsi" w:cstheme="minorBidi"/>
+                <w:b/>
+                <w:bCs/>
+                <w:sz w:val="36"/>
+                <w:szCs w:val="36"/>
+              </w:rPr>
+              <w:t xml:space="preserve"> MEng </w:t>
             </w:r>
             <w:proofErr w:type="spellStart"/>
             <w:r>
@@ -77,8 +74,8 @@
                 <w:rFonts w:asciiTheme="minorHAnsi" w:hAnsiTheme="minorHAnsi" w:cstheme="minorBidi"/>
                 <w:b/>
                 <w:bCs/>
-                <w:sz w:val="40"/>
-                <w:szCs w:val="40"/>
+                <w:sz w:val="36"/>
+                <w:szCs w:val="36"/>
               </w:rPr>
               <w:t>MIMechE</w:t>
             </w:r>
@@ -88,78 +85,46 @@
                 <w:rFonts w:asciiTheme="minorHAnsi" w:hAnsiTheme="minorHAnsi" w:cstheme="minorBidi"/>
                 <w:b/>
                 <w:bCs/>
-                <w:sz w:val="40"/>
-                <w:szCs w:val="40"/>
+                <w:sz w:val="36"/>
+                <w:szCs w:val="36"/>
               </w:rPr>
               <w:t xml:space="preserve"> MINCOSE</w:t>
             </w:r>
           </w:p>
-        </w:tc>
-        <w:tc>
-          <w:tcPr>
-            <w:tcW w:w="5936" w:type="dxa"/>
-          </w:tcPr>
           <w:p>
             <w:pPr>
               <w:pStyle w:val="NormalWeb"/>
               <w:spacing w:before="0" w:beforeAutospacing="0" w:after="0" w:afterAutospacing="0"/>
-              <w:jc w:val="right"/>
               <w:rPr>
-                <w:rFonts w:asciiTheme="minorHAnsi" w:hAnsiTheme="minorHAnsi" w:cstheme="minorBidi"/>
-                <w:color w:val="000000"/>
+                <w:rFonts w:asciiTheme="minorHAnsi" w:hAnsiTheme="minorHAnsi" w:cstheme="minorHAnsi"/>
                 <w:sz w:val="20"/>
                 <w:szCs w:val="20"/>
               </w:rPr>
             </w:pPr>
-            <w:r>
-              <w:rPr>
-                <w:sz w:val="22"/>
-                <w:szCs w:val="22"/>
-              </w:rPr>
-              <w:t xml:space="preserve">Email: </w:t>
-            </w:r>
             <w:hyperlink r:id="rId8" w:history="1">
               <w:r>
                 <w:rPr>
                   <w:rStyle w:val="Hyperlink"/>
-                  <w:rFonts w:asciiTheme="minorHAnsi" w:hAnsiTheme="minorHAnsi" w:cstheme="minorBidi"/>
-                  <w:color w:val="auto"/>
+                  <w:rFonts w:asciiTheme="minorHAnsi" w:hAnsiTheme="minorHAnsi" w:cstheme="minorHAnsi"/>
                   <w:sz w:val="20"/>
                   <w:szCs w:val="20"/>
+                  <w:lang w:val="de-DE"/>
                 </w:rPr>
-                <w:t>d</w:t>
-              </w:r>
-              <w:r>
-                <w:rPr>
-                  <w:rStyle w:val="Hyperlink"/>
-                  <w:color w:val="auto"/>
-                  <w:sz w:val="20"/>
-                  <w:szCs w:val="20"/>
-                </w:rPr>
-                <w:t>toshidero</w:t>
-              </w:r>
-              <w:r>
-                <w:rPr>
-                  <w:rStyle w:val="Hyperlink"/>
-                  <w:rFonts w:asciiTheme="minorHAnsi" w:hAnsiTheme="minorHAnsi" w:cstheme="minorBidi"/>
-                  <w:color w:val="auto"/>
-                  <w:sz w:val="20"/>
-                  <w:szCs w:val="20"/>
-                </w:rPr>
-                <w:t>@gmail.com</w:t>
+                <w:t>www.linkedin.com/in/david-oshidero-10933613a</w:t>
               </w:r>
             </w:hyperlink>
             <w:r>
               <w:rPr>
-                <w:rFonts w:asciiTheme="minorHAnsi" w:hAnsiTheme="minorHAnsi" w:cstheme="minorBidi"/>
+                <w:rFonts w:asciiTheme="minorHAnsi" w:hAnsiTheme="minorHAnsi" w:cstheme="minorHAnsi"/>
                 <w:sz w:val="20"/>
                 <w:szCs w:val="20"/>
+                <w:lang w:val="de-DE"/>
               </w:rPr>
               <w:t xml:space="preserve"> </w:t>
             </w:r>
             <w:r>
               <w:rPr>
-                <w:rFonts w:asciiTheme="minorHAnsi" w:hAnsiTheme="minorHAnsi" w:cstheme="minorBidi"/>
+                <w:rFonts w:asciiTheme="minorHAnsi" w:hAnsiTheme="minorHAnsi" w:cstheme="minorHAnsi"/>
                 <w:color w:val="000000" w:themeColor="text1"/>
                 <w:sz w:val="20"/>
                 <w:szCs w:val="20"/>
@@ -169,42 +134,56 @@
             </w:r>
             <w:r>
               <w:rPr>
-                <w:rFonts w:asciiTheme="minorHAnsi" w:hAnsiTheme="minorHAnsi" w:cstheme="minorBidi"/>
+                <w:rFonts w:asciiTheme="minorHAnsi" w:hAnsiTheme="minorHAnsi" w:cstheme="minorHAnsi"/>
                 <w:color w:val="000000" w:themeColor="text1"/>
                 <w:sz w:val="20"/>
                 <w:szCs w:val="20"/>
                 <w:lang w:val="de-DE"/>
               </w:rPr>
-              <w:t xml:space="preserve">Personal </w:t>
+              <w:t xml:space="preserve"> </w:t>
             </w:r>
-            <w:r>
+            <w:hyperlink r:id="rId9" w:history="1">
+              <w:r>
+                <w:rPr>
+                  <w:rStyle w:val="Hyperlink"/>
+                  <w:rFonts w:asciiTheme="minorHAnsi" w:hAnsiTheme="minorHAnsi" w:cstheme="minorHAnsi"/>
+                  <w:sz w:val="20"/>
+                  <w:szCs w:val="20"/>
+                  <w:lang w:val="de-DE"/>
+                </w:rPr>
+                <w:t>www.tayoos.com</w:t>
+              </w:r>
+            </w:hyperlink>
+          </w:p>
+        </w:tc>
+        <w:tc>
+          <w:tcPr>
+            <w:tcW w:w="3923" w:type="dxa"/>
+          </w:tcPr>
+          <w:p>
+            <w:pPr>
+              <w:pStyle w:val="NormalWeb"/>
+              <w:spacing w:before="0" w:beforeAutospacing="0" w:after="0" w:afterAutospacing="0"/>
+              <w:jc w:val="right"/>
               <w:rPr>
-                <w:rFonts w:asciiTheme="minorHAnsi" w:hAnsiTheme="minorHAnsi" w:cstheme="minorBidi"/>
-                <w:color w:val="000000" w:themeColor="text1"/>
-                <w:sz w:val="20"/>
-                <w:szCs w:val="20"/>
-                <w:lang w:val="de-DE"/>
-              </w:rPr>
-              <w:t xml:space="preserve">No.: </w:t>
-            </w:r>
-            <w:r>
-              <w:rPr>
-                <w:rFonts w:asciiTheme="minorHAnsi" w:hAnsiTheme="minorHAnsi" w:cstheme="minorBidi"/>
-                <w:color w:val="000000" w:themeColor="text1"/>
+                <w:rFonts w:asciiTheme="minorHAnsi" w:hAnsiTheme="minorHAnsi" w:cstheme="minorHAnsi"/>
+                <w:color w:val="002060"/>
                 <w:sz w:val="20"/>
                 <w:szCs w:val="20"/>
               </w:rPr>
-              <w:t xml:space="preserve">+44 </w:t>
-            </w:r>
-            <w:r>
-              <w:rPr>
-                <w:rFonts w:asciiTheme="minorHAnsi" w:hAnsiTheme="minorHAnsi" w:cstheme="minorBidi"/>
-                <w:color w:val="000000" w:themeColor="text1"/>
-                <w:sz w:val="20"/>
-                <w:szCs w:val="20"/>
-              </w:rPr>
-              <w:t>7476624918</w:t>
-            </w:r>
+            </w:pPr>
+            <w:hyperlink r:id="rId10" w:history="1">
+              <w:r>
+                <w:rPr>
+                  <w:rStyle w:val="Hyperlink"/>
+                  <w:rFonts w:asciiTheme="minorHAnsi" w:hAnsiTheme="minorHAnsi" w:cstheme="minorHAnsi"/>
+                  <w:color w:val="002060"/>
+                  <w:sz w:val="20"/>
+                  <w:szCs w:val="20"/>
+                </w:rPr>
+                <w:t>dtoshidero@gmail.com</w:t>
+              </w:r>
+            </w:hyperlink>
           </w:p>
           <w:p>
             <w:pPr>
@@ -212,37 +191,31 @@
               <w:spacing w:before="0" w:beforeAutospacing="0" w:after="0" w:afterAutospacing="0"/>
               <w:jc w:val="right"/>
               <w:rPr>
-                <w:rFonts w:asciiTheme="minorHAnsi" w:hAnsiTheme="minorHAnsi" w:cstheme="minorBidi"/>
-                <w:color w:val="0563C1" w:themeColor="hyperlink"/>
+                <w:rFonts w:asciiTheme="minorHAnsi" w:hAnsiTheme="minorHAnsi" w:cstheme="minorHAnsi"/>
+                <w:color w:val="000000"/>
                 <w:sz w:val="20"/>
                 <w:szCs w:val="20"/>
-                <w:u w:val="single"/>
-                <w:lang w:val="de-DE"/>
               </w:rPr>
             </w:pPr>
             <w:r>
               <w:rPr>
-                <w:rFonts w:asciiTheme="minorHAnsi" w:hAnsiTheme="minorHAnsi" w:cstheme="minorBidi"/>
+                <w:rFonts w:asciiTheme="minorHAnsi" w:hAnsiTheme="minorHAnsi" w:cstheme="minorHAnsi"/>
                 <w:color w:val="000000" w:themeColor="text1"/>
                 <w:sz w:val="20"/>
                 <w:szCs w:val="20"/>
                 <w:lang w:val="de-DE"/>
               </w:rPr>
-              <w:t xml:space="preserve">LinkedIn: </w:t>
+              <w:t xml:space="preserve"> </w:t>
             </w:r>
-            <w:hyperlink r:id="rId9">
-              <w:r>
-                <w:rPr>
-                  <w:rStyle w:val="Hyperlink"/>
-                  <w:rFonts w:asciiTheme="minorHAnsi" w:hAnsiTheme="minorHAnsi" w:cstheme="minorBidi"/>
-                  <w:color w:val="auto"/>
-                  <w:sz w:val="20"/>
-                  <w:szCs w:val="20"/>
-                  <w:lang w:val="de-DE"/>
-                </w:rPr>
-                <w:t>www.linkedin.com/in/david-oshidero-10933613a</w:t>
-              </w:r>
-            </w:hyperlink>
+            <w:r>
+              <w:rPr>
+                <w:rFonts w:asciiTheme="minorHAnsi" w:hAnsiTheme="minorHAnsi" w:cstheme="minorHAnsi"/>
+                <w:color w:val="000000" w:themeColor="text1"/>
+                <w:sz w:val="20"/>
+                <w:szCs w:val="20"/>
+              </w:rPr>
+              <w:t>+44 7476624918</w:t>
+            </w:r>
           </w:p>
         </w:tc>
       </w:tr>
@@ -382,6 +355,20 @@
         </w:rPr>
         <w:t>Aiming to leverage my transferable skills to expand my expertise in Enterprise and Solutions Architecture.</w:t>
       </w:r>
+    </w:p>
+    <w:p>
+      <w:pPr>
+        <w:autoSpaceDE w:val="0"/>
+        <w:autoSpaceDN w:val="0"/>
+        <w:jc w:val="both"/>
+        <w:rPr>
+          <w:rFonts w:asciiTheme="minorHAnsi" w:hAnsiTheme="minorHAnsi" w:cstheme="minorHAnsi"/>
+          <w:color w:val="0D0D0D"/>
+          <w:sz w:val="8"/>
+          <w:szCs w:val="8"/>
+          <w:shd w:val="clear" w:color="auto" w:fill="FFFFFF"/>
+        </w:rPr>
+      </w:pPr>
     </w:p>
     <w:p>
       <w:pPr>
@@ -1247,7 +1234,7 @@
         </w:rPr>
         <w:t xml:space="preserve"> </w:t>
       </w:r>
-      <w:hyperlink r:id="rId10" w:anchor="acc.vFgmadfw" w:history="1">
+      <w:hyperlink r:id="rId11" w:anchor="acc.vFgmadfw" w:history="1">
         <w:r>
           <w:rPr>
             <w:rStyle w:val="Hyperlink"/>
@@ -1272,7 +1259,7 @@
       <w:r>
         <w:t xml:space="preserve">|| </w:t>
       </w:r>
-      <w:hyperlink r:id="rId11" w:history="1">
+      <w:hyperlink r:id="rId12" w:history="1">
         <w:r>
           <w:rPr>
             <w:rStyle w:val="Hyperlink"/>
@@ -1326,8 +1313,61 @@
           <w:sz w:val="22"/>
           <w:szCs w:val="22"/>
         </w:rPr>
-        <w:t>Engine Lubrication Systems</w:t>
-      </w:r>
+        <w:t xml:space="preserve">Engine Lubrication </w:t>
+      </w:r>
+      <w:r>
+        <w:rPr>
+          <w:rFonts w:asciiTheme="minorHAnsi" w:hAnsiTheme="minorHAnsi" w:cstheme="minorHAnsi"/>
+          <w:sz w:val="22"/>
+          <w:szCs w:val="22"/>
+        </w:rPr>
+        <w:t xml:space="preserve"> </w:t>
+      </w:r>
+      <w:r>
+        <w:rPr>
+          <w:rFonts w:asciiTheme="minorHAnsi" w:hAnsiTheme="minorHAnsi" w:cstheme="minorHAnsi"/>
+          <w:sz w:val="22"/>
+          <w:szCs w:val="22"/>
+        </w:rPr>
+        <w:t>Systems</w:t>
+      </w:r>
+      <w:r>
+        <w:rPr>
+          <w:rFonts w:asciiTheme="minorHAnsi" w:hAnsiTheme="minorHAnsi" w:cstheme="minorHAnsi"/>
+          <w:sz w:val="22"/>
+          <w:szCs w:val="22"/>
+        </w:rPr>
+        <w:t xml:space="preserve"> </w:t>
+      </w:r>
+      <w:r>
+        <w:t>||</w:t>
+      </w:r>
+      <w:r>
+        <w:rPr>
+          <w:rFonts w:asciiTheme="minorHAnsi" w:hAnsiTheme="minorHAnsi" w:cstheme="minorHAnsi"/>
+          <w:sz w:val="22"/>
+          <w:szCs w:val="22"/>
+        </w:rPr>
+        <w:t xml:space="preserve"> </w:t>
+      </w:r>
+      <w:r>
+        <w:rPr>
+          <w:rFonts w:asciiTheme="minorHAnsi" w:hAnsiTheme="minorHAnsi" w:cstheme="minorHAnsi"/>
+          <w:color w:val="000000"/>
+          <w:sz w:val="22"/>
+          <w:szCs w:val="22"/>
+        </w:rPr>
+        <w:t>MATLAB Fundamentals</w:t>
+      </w:r>
+    </w:p>
+    <w:p>
+      <w:pPr>
+        <w:rPr>
+          <w:rFonts w:asciiTheme="minorHAnsi" w:hAnsiTheme="minorHAnsi" w:cstheme="minorHAnsi"/>
+          <w:sz w:val="8"/>
+          <w:szCs w:val="8"/>
+        </w:rPr>
+      </w:pPr>
     </w:p>
     <w:p>
       <w:pPr>
@@ -1538,7 +1578,7 @@
           <w:sz w:val="22"/>
           <w:szCs w:val="22"/>
         </w:rPr>
-        <w:t>Conducted requirement change analysis for a defence project, including initial change impact assessment, enhancing project adaptability and risk management.</w:t>
+        <w:t>Conducted requirement change analysis for a defence project, including initial change impact assessment, improving project adaptability by 25% and enhancing risk management</w:t>
       </w:r>
     </w:p>
     <w:p>
@@ -1700,7 +1740,25 @@
           <w:sz w:val="22"/>
           <w:szCs w:val="22"/>
         </w:rPr>
-        <w:t>handling, using kanban boards to task track completion.</w:t>
+        <w:t>handling, using kanban boards to task track completion</w:t>
+      </w:r>
+      <w:r>
+        <w:rPr>
+          <w:rFonts w:asciiTheme="minorHAnsi" w:hAnsiTheme="minorHAnsi" w:cstheme="minorBidi"/>
+          <w:color w:val="000000" w:themeColor="text1"/>
+          <w:sz w:val="22"/>
+          <w:szCs w:val="22"/>
+        </w:rPr>
+        <w:t>, and improved processing times by 15% by completion</w:t>
+      </w:r>
+      <w:r>
+        <w:rPr>
+          <w:rFonts w:asciiTheme="minorHAnsi" w:hAnsiTheme="minorHAnsi" w:cstheme="minorBidi"/>
+          <w:color w:val="000000" w:themeColor="text1"/>
+          <w:sz w:val="22"/>
+          <w:szCs w:val="22"/>
+        </w:rPr>
+        <w:t>.</w:t>
       </w:r>
     </w:p>
     <w:p>
@@ -1878,6 +1936,15 @@
           <w:szCs w:val="22"/>
         </w:rPr>
         <w:t>Developed tool documentation.</w:t>
+      </w:r>
+      <w:r>
+        <w:rPr>
+          <w:rFonts w:asciiTheme="minorHAnsi" w:hAnsiTheme="minorHAnsi" w:cstheme="minorBidi"/>
+          <w:color w:val="000000" w:themeColor="text1"/>
+          <w:sz w:val="22"/>
+          <w:szCs w:val="22"/>
+        </w:rPr>
+        <w:t xml:space="preserve"> Improved processing time by 30% by completion.</w:t>
       </w:r>
     </w:p>
     <w:p>
@@ -2404,7 +2471,8 @@
           <w:sz w:val="22"/>
           <w:szCs w:val="22"/>
         </w:rPr>
-        <w:t>Ensured comprehensive system definition for architecture designs, facilitating accessibility of essential information.</w:t>
+        <w:lastRenderedPageBreak/>
+        <w:t>Ensured comprehensive system definitions for architecture designs, enhancing the accessibility of essential information and improving team collaboration by 15%</w:t>
       </w:r>
     </w:p>
     <w:tbl>
@@ -2453,7 +2521,6 @@
                 <w:sz w:val="22"/>
                 <w:szCs w:val="22"/>
               </w:rPr>
-              <w:lastRenderedPageBreak/>
               <w:t>Alten Engineering – Consultant Engineer</w:t>
             </w:r>
             <w:r>
@@ -2487,6 +2554,17 @@
                 <w:szCs w:val="22"/>
               </w:rPr>
             </w:pPr>
+            <w:r>
+              <w:rPr>
+                <w:rFonts w:asciiTheme="minorHAnsi" w:hAnsiTheme="minorHAnsi" w:cstheme="minorHAnsi"/>
+                <w:b/>
+                <w:bCs/>
+                <w:color w:val="000000"/>
+                <w:sz w:val="22"/>
+                <w:szCs w:val="22"/>
+              </w:rPr>
+              <w:t xml:space="preserve">      </w:t>
+            </w:r>
             <w:r>
               <w:rPr>
                 <w:rFonts w:asciiTheme="minorHAnsi" w:hAnsiTheme="minorHAnsi" w:cstheme="minorHAnsi"/>
@@ -2862,7 +2940,25 @@
           <w:sz w:val="22"/>
           <w:szCs w:val="22"/>
         </w:rPr>
-        <w:t>Reformed and implemented a MATLAB trending tool to analyse and present data, incorporating advanced analytical processes</w:t>
+        <w:t>Reformed and implemented a MATLAB trending too</w:t>
+      </w:r>
+      <w:r>
+        <w:rPr>
+          <w:rFonts w:asciiTheme="minorHAnsi" w:hAnsiTheme="minorHAnsi" w:cstheme="minorHAnsi"/>
+          <w:color w:val="000000" w:themeColor="text1"/>
+          <w:sz w:val="22"/>
+          <w:szCs w:val="22"/>
+        </w:rPr>
+        <w:t>l</w:t>
+      </w:r>
+      <w:r>
+        <w:rPr>
+          <w:rFonts w:asciiTheme="minorHAnsi" w:hAnsiTheme="minorHAnsi" w:cstheme="minorHAnsi"/>
+          <w:color w:val="000000" w:themeColor="text1"/>
+          <w:sz w:val="22"/>
+          <w:szCs w:val="22"/>
+        </w:rPr>
+        <w:t>, incorporating advanced analytical processes</w:t>
       </w:r>
       <w:r>
         <w:rPr>
@@ -2916,7 +3012,25 @@
           <w:sz w:val="22"/>
           <w:szCs w:val="22"/>
         </w:rPr>
-        <w:t>ed analysed data.</w:t>
+        <w:t>ed analysed data</w:t>
+      </w:r>
+      <w:r>
+        <w:rPr>
+          <w:rFonts w:asciiTheme="minorHAnsi" w:hAnsiTheme="minorHAnsi" w:cstheme="minorHAnsi"/>
+          <w:color w:val="000000" w:themeColor="text1"/>
+          <w:sz w:val="22"/>
+          <w:szCs w:val="22"/>
+        </w:rPr>
+        <w:t xml:space="preserve"> </w:t>
+      </w:r>
+      <w:r>
+        <w:rPr>
+          <w:rFonts w:asciiTheme="minorHAnsi" w:hAnsiTheme="minorHAnsi" w:cstheme="minorHAnsi"/>
+          <w:color w:val="000000" w:themeColor="text1"/>
+          <w:sz w:val="22"/>
+          <w:szCs w:val="22"/>
+        </w:rPr>
+        <w:t>improving data accuracy by 30% and reducing decision-making time by 25%.</w:t>
       </w:r>
     </w:p>
     <w:p>
@@ -3053,7 +3167,25 @@
           <w:sz w:val="22"/>
           <w:szCs w:val="22"/>
         </w:rPr>
-        <w:t>verification strategies aligning with customer, business, and aviation authority (EASA) requirements for the Electric Propulsion Unit system.</w:t>
+        <w:t>verification strategies aligning with customer, business, and aviation authority (EASA) requirements for the Electric Propulsion Unit system</w:t>
+      </w:r>
+      <w:r>
+        <w:rPr>
+          <w:rFonts w:asciiTheme="minorHAnsi" w:hAnsiTheme="minorHAnsi" w:cstheme="minorHAnsi"/>
+          <w:color w:val="000000"/>
+          <w:sz w:val="22"/>
+          <w:szCs w:val="22"/>
+        </w:rPr>
+        <w:t>, aiming to achieve 100% compliance with EASA</w:t>
+      </w:r>
+      <w:r>
+        <w:rPr>
+          <w:rFonts w:asciiTheme="minorHAnsi" w:hAnsiTheme="minorHAnsi" w:cstheme="minorHAnsi"/>
+          <w:color w:val="000000"/>
+          <w:sz w:val="22"/>
+          <w:szCs w:val="22"/>
+        </w:rPr>
+        <w:t xml:space="preserve"> CS-Es.</w:t>
       </w:r>
     </w:p>
     <w:p>
@@ -3084,6 +3216,18 @@
     <w:p>
       <w:pPr>
         <w:pStyle w:val="NormalWeb"/>
+        <w:spacing w:before="0" w:beforeAutospacing="0" w:after="0" w:afterAutospacing="0"/>
+        <w:rPr>
+          <w:rFonts w:asciiTheme="minorHAnsi" w:hAnsiTheme="minorHAnsi" w:cstheme="minorHAnsi"/>
+          <w:color w:val="000000" w:themeColor="text1"/>
+          <w:sz w:val="8"/>
+          <w:szCs w:val="8"/>
+        </w:rPr>
+      </w:pPr>
+    </w:p>
+    <w:p>
+      <w:pPr>
+        <w:pStyle w:val="NormalWeb"/>
         <w:pBdr>
           <w:bottom w:val="single" w:sz="4" w:space="0" w:color="auto"/>
         </w:pBdr>
@@ -3109,28 +3253,6 @@
         </w:rPr>
         <w:t>EDUCATION</w:t>
       </w:r>
-      <w:r>
-        <w:rPr>
-          <w:rFonts w:asciiTheme="minorHAnsi" w:hAnsiTheme="minorHAnsi" w:cstheme="minorHAnsi"/>
-          <w:b/>
-          <w:bCs/>
-          <w:color w:val="000000"/>
-          <w:sz w:val="22"/>
-          <w:szCs w:val="22"/>
-        </w:rPr>
-        <w:t>, CERTIFICATION</w:t>
-      </w:r>
-      <w:r>
-        <w:rPr>
-          <w:rFonts w:asciiTheme="minorHAnsi" w:hAnsiTheme="minorHAnsi" w:cstheme="minorHAnsi"/>
-          <w:b/>
-          <w:bCs/>
-          <w:color w:val="000000"/>
-          <w:sz w:val="22"/>
-          <w:szCs w:val="22"/>
-        </w:rPr>
-        <w:t xml:space="preserve"> PROFESIONAL MEMBERSHIP</w:t>
-      </w:r>
     </w:p>
     <w:p>
       <w:pPr>
@@ -3231,7 +3353,27 @@
           <w:sz w:val="22"/>
           <w:szCs w:val="22"/>
         </w:rPr>
-        <w:t xml:space="preserve">Extra Qualifications: Fundamental MATLAB Course, </w:t>
+        <w:t xml:space="preserve">Extra </w:t>
+      </w:r>
+      <w:proofErr w:type="gramStart"/>
+      <w:r>
+        <w:rPr>
+          <w:rFonts w:asciiTheme="minorHAnsi" w:hAnsiTheme="minorHAnsi" w:cstheme="minorHAnsi"/>
+          <w:color w:val="000000"/>
+          <w:sz w:val="22"/>
+          <w:szCs w:val="22"/>
+        </w:rPr>
+        <w:t>Qualifications:,</w:t>
+      </w:r>
+      <w:proofErr w:type="gramEnd"/>
+      <w:r>
+        <w:rPr>
+          <w:rFonts w:asciiTheme="minorHAnsi" w:hAnsiTheme="minorHAnsi" w:cstheme="minorHAnsi"/>
+          <w:color w:val="000000"/>
+          <w:sz w:val="22"/>
+          <w:szCs w:val="22"/>
+        </w:rPr>
+        <w:t xml:space="preserve"> </w:t>
       </w:r>
       <w:r>
         <w:rPr>
@@ -3380,14 +3522,6 @@
           <w:szCs w:val="22"/>
         </w:rPr>
       </w:pPr>
-      <w:r>
-        <w:rPr>
-          <w:rFonts w:asciiTheme="minorHAnsi" w:hAnsiTheme="minorHAnsi" w:cstheme="minorHAnsi"/>
-          <w:sz w:val="22"/>
-          <w:szCs w:val="22"/>
-        </w:rPr>
-        <w:tab/>
-      </w:r>
     </w:p>
     <w:p>
       <w:pPr>
@@ -3519,75 +3653,9 @@
         <w:t>member of both IMechE and INCOSE.</w:t>
       </w:r>
     </w:p>
-    <w:p>
-      <w:pPr>
-        <w:pStyle w:val="NormalWeb"/>
-        <w:pBdr>
-          <w:bottom w:val="single" w:sz="4" w:space="1" w:color="auto"/>
-        </w:pBdr>
-        <w:spacing w:before="0" w:beforeAutospacing="0" w:after="0" w:afterAutospacing="0"/>
-        <w:jc w:val="both"/>
-        <w:rPr>
-          <w:rFonts w:asciiTheme="minorHAnsi" w:hAnsiTheme="minorHAnsi" w:cstheme="minorHAnsi"/>
-          <w:b/>
-          <w:color w:val="000000"/>
-          <w:sz w:val="22"/>
-          <w:szCs w:val="22"/>
-        </w:rPr>
-      </w:pPr>
-    </w:p>
-    <w:p>
-      <w:pPr>
-        <w:pStyle w:val="NormalWeb"/>
-        <w:pBdr>
-          <w:bottom w:val="single" w:sz="4" w:space="1" w:color="auto"/>
-        </w:pBdr>
-        <w:spacing w:before="0" w:beforeAutospacing="0" w:after="0" w:afterAutospacing="0"/>
-        <w:jc w:val="both"/>
-        <w:rPr>
-          <w:rFonts w:asciiTheme="minorHAnsi" w:hAnsiTheme="minorHAnsi" w:cstheme="minorHAnsi"/>
-          <w:b/>
-          <w:color w:val="000000"/>
-          <w:sz w:val="22"/>
-          <w:szCs w:val="22"/>
-        </w:rPr>
-      </w:pPr>
-      <w:r>
-        <w:rPr>
-          <w:rFonts w:asciiTheme="minorHAnsi" w:hAnsiTheme="minorHAnsi" w:cstheme="minorHAnsi"/>
-          <w:b/>
-          <w:color w:val="000000"/>
-          <w:sz w:val="22"/>
-          <w:szCs w:val="22"/>
-        </w:rPr>
-        <w:t>REFERENCES</w:t>
-      </w:r>
-    </w:p>
-    <w:p>
-      <w:pPr>
-        <w:pStyle w:val="NormalWeb"/>
-        <w:spacing w:before="0" w:beforeAutospacing="0" w:after="0" w:afterAutospacing="0"/>
-        <w:jc w:val="both"/>
-        <w:rPr>
-          <w:rFonts w:asciiTheme="minorHAnsi" w:hAnsiTheme="minorHAnsi" w:cstheme="minorHAnsi"/>
-          <w:color w:val="000000"/>
-          <w:sz w:val="22"/>
-          <w:szCs w:val="22"/>
-        </w:rPr>
-      </w:pPr>
-      <w:r>
-        <w:rPr>
-          <w:rFonts w:asciiTheme="minorHAnsi" w:hAnsiTheme="minorHAnsi" w:cstheme="minorHAnsi"/>
-          <w:color w:val="000000"/>
-          <w:sz w:val="22"/>
-          <w:szCs w:val="22"/>
-        </w:rPr>
-        <w:t>References Available on Request</w:t>
-      </w:r>
-    </w:p>
     <w:sectPr>
-      <w:headerReference w:type="default" r:id="rId12"/>
-      <w:footerReference w:type="default" r:id="rId13"/>
+      <w:headerReference w:type="default" r:id="rId13"/>
+      <w:footerReference w:type="default" r:id="rId14"/>
       <w:type w:val="continuous"/>
       <w:pgSz w:w="11906" w:h="16838"/>
       <w:pgMar w:top="726" w:right="726" w:bottom="726" w:left="726" w:header="340" w:footer="283" w:gutter="0"/>

</xml_diff>